<commit_message>
Added Algorithm flow in report
</commit_message>
<xml_diff>
--- a/Project/report/Report.docx
+++ b/Project/report/Report.docx
@@ -9342,8 +9342,6 @@
         </w:rPr>
         <w:t>5</w:t>
       </w:r>
-      <w:bookmarkStart w:id="3" w:name="_GoBack"/>
-      <w:bookmarkEnd w:id="3"/>
       <w:r>
         <w:rPr>
           <w:szCs w:val="22"/>
@@ -9715,13 +9713,793 @@
     </w:p>
     <w:p>
       <w:pPr>
-        <w:ind w:left="540"/>
-      </w:pPr>
+        <w:pStyle w:val="Head1"/>
+        <w:rPr>
+          <w:szCs w:val="22"/>
+          <w14:ligatures w14:val="standard"/>
+        </w:rPr>
+      </w:pPr>
+      <w:r>
+        <w:rPr>
+          <w14:ligatures w14:val="standard"/>
+        </w:rPr>
+        <w:t>8</w:t>
+      </w:r>
+      <w:r>
+        <w:rPr>
+          <w:szCs w:val="22"/>
+          <w14:ligatures w14:val="standard"/>
+        </w:rPr>
+        <w:t> </w:t>
+      </w:r>
+      <w:r>
+        <w:rPr>
+          <w:szCs w:val="22"/>
+          <w14:ligatures w14:val="standard"/>
+        </w:rPr>
+        <w:t>CODE AND ALGORITHM FLOW</w:t>
+      </w:r>
     </w:p>
     <w:p>
       <w:pPr>
         <w:pStyle w:val="ReferenceHead"/>
-      </w:pPr>
+        <w:numPr>
+          <w:ilvl w:val="1"/>
+          <w:numId w:val="10"/>
+        </w:numPr>
+        <w:ind w:left="360"/>
+        <w:jc w:val="both"/>
+        <w:rPr>
+          <w:rFonts w:cstheme="minorBidi"/>
+          <w:b w:val="0"/>
+          <w:sz w:val="18"/>
+          <w14:ligatures w14:val="none"/>
+        </w:rPr>
+      </w:pPr>
+      <w:r>
+        <w:rPr>
+          <w:rFonts w:cstheme="minorBidi"/>
+          <w:b w:val="0"/>
+          <w:sz w:val="18"/>
+          <w14:ligatures w14:val="none"/>
+        </w:rPr>
+        <w:t xml:space="preserve">Fetches 4 versions of the data namely </w:t>
+      </w:r>
+      <w:proofErr w:type="spellStart"/>
+      <w:r>
+        <w:rPr>
+          <w:rFonts w:cstheme="minorBidi"/>
+          <w:b w:val="0"/>
+          <w:sz w:val="18"/>
+          <w14:ligatures w14:val="none"/>
+        </w:rPr>
+        <w:t>i</w:t>
+      </w:r>
+      <w:proofErr w:type="spellEnd"/>
+      <w:r>
+        <w:rPr>
+          <w:rFonts w:cstheme="minorBidi"/>
+          <w:b w:val="0"/>
+          <w:sz w:val="18"/>
+          <w14:ligatures w14:val="none"/>
+        </w:rPr>
+        <w:t xml:space="preserve">) </w:t>
+      </w:r>
+      <w:r>
+        <w:rPr>
+          <w:rFonts w:ascii="Consolas" w:hAnsi="Consolas" w:cstheme="minorBidi"/>
+          <w:b w:val="0"/>
+          <w:sz w:val="16"/>
+          <w14:ligatures w14:val="none"/>
+        </w:rPr>
+        <w:t>train</w:t>
+      </w:r>
+      <w:r>
+        <w:rPr>
+          <w:rFonts w:cstheme="minorBidi"/>
+          <w:b w:val="0"/>
+          <w:sz w:val="18"/>
+          <w14:ligatures w14:val="none"/>
+        </w:rPr>
+        <w:t xml:space="preserve">, ii) </w:t>
+      </w:r>
+      <w:r>
+        <w:rPr>
+          <w:rFonts w:ascii="Consolas" w:hAnsi="Consolas" w:cstheme="minorBidi"/>
+          <w:b w:val="0"/>
+          <w:sz w:val="16"/>
+          <w14:ligatures w14:val="none"/>
+        </w:rPr>
+        <w:t>tune</w:t>
+      </w:r>
+      <w:r>
+        <w:rPr>
+          <w:rFonts w:cstheme="minorBidi"/>
+          <w:b w:val="0"/>
+          <w:sz w:val="18"/>
+          <w14:ligatures w14:val="none"/>
+        </w:rPr>
+        <w:t xml:space="preserve">, iii) </w:t>
+      </w:r>
+      <w:r>
+        <w:rPr>
+          <w:rFonts w:ascii="Consolas" w:hAnsi="Consolas" w:cstheme="minorBidi"/>
+          <w:b w:val="0"/>
+          <w:sz w:val="16"/>
+          <w14:ligatures w14:val="none"/>
+        </w:rPr>
+        <w:t>test</w:t>
+      </w:r>
+      <w:r>
+        <w:rPr>
+          <w:rFonts w:cstheme="minorBidi"/>
+          <w:b w:val="0"/>
+          <w:sz w:val="18"/>
+          <w14:ligatures w14:val="none"/>
+        </w:rPr>
+        <w:t xml:space="preserve">, iv) </w:t>
+      </w:r>
+      <w:r>
+        <w:rPr>
+          <w:rFonts w:ascii="Consolas" w:hAnsi="Consolas" w:cstheme="minorBidi"/>
+          <w:b w:val="0"/>
+          <w:sz w:val="16"/>
+          <w14:ligatures w14:val="none"/>
+        </w:rPr>
+        <w:t>merged</w:t>
+      </w:r>
+      <w:r>
+        <w:rPr>
+          <w:rFonts w:cstheme="minorBidi"/>
+          <w:b w:val="0"/>
+          <w:sz w:val="18"/>
+          <w14:ligatures w14:val="none"/>
+        </w:rPr>
+        <w:t xml:space="preserve">. Function of the individual versions are explained in the report. </w:t>
+      </w:r>
+    </w:p>
+    <w:p>
+      <w:pPr>
+        <w:pStyle w:val="ReferenceHead"/>
+        <w:numPr>
+          <w:ilvl w:val="1"/>
+          <w:numId w:val="10"/>
+        </w:numPr>
+        <w:ind w:left="360"/>
+        <w:jc w:val="both"/>
+        <w:rPr>
+          <w:rFonts w:cstheme="minorBidi"/>
+          <w:b w:val="0"/>
+          <w:sz w:val="18"/>
+          <w14:ligatures w14:val="none"/>
+        </w:rPr>
+      </w:pPr>
+      <w:r>
+        <w:rPr>
+          <w:rFonts w:cstheme="minorBidi"/>
+          <w:b w:val="0"/>
+          <w:sz w:val="18"/>
+          <w14:ligatures w14:val="none"/>
+        </w:rPr>
+        <w:t xml:space="preserve">SMOTE is applied on train and merged. None of the test datasets are </w:t>
+      </w:r>
+      <w:proofErr w:type="spellStart"/>
+      <w:r>
+        <w:rPr>
+          <w:rFonts w:cstheme="minorBidi"/>
+          <w:b w:val="0"/>
+          <w:sz w:val="18"/>
+          <w14:ligatures w14:val="none"/>
+        </w:rPr>
+        <w:t>SMOTEd</w:t>
+      </w:r>
+      <w:proofErr w:type="spellEnd"/>
+      <w:r>
+        <w:rPr>
+          <w:rFonts w:cstheme="minorBidi"/>
+          <w:b w:val="0"/>
+          <w:sz w:val="18"/>
+          <w14:ligatures w14:val="none"/>
+        </w:rPr>
+        <w:t xml:space="preserve">. SMOTE is performed by </w:t>
+      </w:r>
+      <w:proofErr w:type="gramStart"/>
+      <w:r>
+        <w:rPr>
+          <w:rFonts w:ascii="Consolas" w:hAnsi="Consolas" w:cstheme="minorBidi"/>
+          <w:b w:val="0"/>
+          <w:sz w:val="16"/>
+          <w14:ligatures w14:val="none"/>
+        </w:rPr>
+        <w:t>preprocess(</w:t>
+      </w:r>
+      <w:proofErr w:type="gramEnd"/>
+      <w:r>
+        <w:rPr>
+          <w:rFonts w:ascii="Consolas" w:hAnsi="Consolas" w:cstheme="minorBidi"/>
+          <w:b w:val="0"/>
+          <w:sz w:val="16"/>
+          <w14:ligatures w14:val="none"/>
+        </w:rPr>
+        <w:t>)</w:t>
+      </w:r>
+      <w:r>
+        <w:rPr>
+          <w:rFonts w:cstheme="minorBidi"/>
+          <w:b w:val="0"/>
+          <w:sz w:val="16"/>
+          <w14:ligatures w14:val="none"/>
+        </w:rPr>
+        <w:t xml:space="preserve"> </w:t>
+      </w:r>
+      <w:r>
+        <w:rPr>
+          <w:rFonts w:cstheme="minorBidi"/>
+          <w:b w:val="0"/>
+          <w:sz w:val="18"/>
+          <w14:ligatures w14:val="none"/>
+        </w:rPr>
+        <w:t xml:space="preserve">in </w:t>
+      </w:r>
+      <w:r>
+        <w:rPr>
+          <w:rFonts w:ascii="Consolas" w:hAnsi="Consolas" w:cstheme="minorBidi"/>
+          <w:b w:val="0"/>
+          <w:sz w:val="16"/>
+          <w14:ligatures w14:val="none"/>
+        </w:rPr>
+        <w:t>preprocess.py</w:t>
+      </w:r>
+      <w:r>
+        <w:rPr>
+          <w:rFonts w:cstheme="minorBidi"/>
+          <w:b w:val="0"/>
+          <w:sz w:val="18"/>
+          <w14:ligatures w14:val="none"/>
+        </w:rPr>
+        <w:t xml:space="preserve">. It uses SMOTE from </w:t>
+      </w:r>
+      <w:proofErr w:type="spellStart"/>
+      <w:r>
+        <w:rPr>
+          <w:rFonts w:cstheme="minorBidi"/>
+          <w:b w:val="0"/>
+          <w:sz w:val="18"/>
+          <w14:ligatures w14:val="none"/>
+        </w:rPr>
+        <w:t>imblearn</w:t>
+      </w:r>
+      <w:proofErr w:type="spellEnd"/>
+      <w:r>
+        <w:rPr>
+          <w:rFonts w:cstheme="minorBidi"/>
+          <w:b w:val="0"/>
+          <w:sz w:val="18"/>
+          <w14:ligatures w14:val="none"/>
+        </w:rPr>
+        <w:t xml:space="preserve"> package.</w:t>
+      </w:r>
+    </w:p>
+    <w:p>
+      <w:pPr>
+        <w:pStyle w:val="ReferenceHead"/>
+        <w:numPr>
+          <w:ilvl w:val="1"/>
+          <w:numId w:val="10"/>
+        </w:numPr>
+        <w:ind w:left="360"/>
+        <w:jc w:val="both"/>
+        <w:rPr>
+          <w:rFonts w:cstheme="minorBidi"/>
+          <w:b w:val="0"/>
+          <w:sz w:val="18"/>
+          <w14:ligatures w14:val="none"/>
+        </w:rPr>
+      </w:pPr>
+      <w:r>
+        <w:rPr>
+          <w:rFonts w:cstheme="minorBidi"/>
+          <w:b w:val="0"/>
+          <w:sz w:val="18"/>
+          <w14:ligatures w14:val="none"/>
+        </w:rPr>
+        <w:t xml:space="preserve">All the learners are tuned using Differential Evolution from </w:t>
+      </w:r>
+      <w:proofErr w:type="spellStart"/>
+      <w:proofErr w:type="gramStart"/>
+      <w:r>
+        <w:rPr>
+          <w:rFonts w:ascii="Consolas" w:hAnsi="Consolas" w:cstheme="minorBidi"/>
+          <w:b w:val="0"/>
+          <w:sz w:val="16"/>
+          <w14:ligatures w14:val="none"/>
+        </w:rPr>
+        <w:t>DiffentialEvolutionTuner</w:t>
+      </w:r>
+      <w:proofErr w:type="spellEnd"/>
+      <w:r>
+        <w:rPr>
+          <w:rFonts w:ascii="Consolas" w:hAnsi="Consolas" w:cstheme="minorBidi"/>
+          <w:b w:val="0"/>
+          <w:sz w:val="16"/>
+          <w14:ligatures w14:val="none"/>
+        </w:rPr>
+        <w:t>(</w:t>
+      </w:r>
+      <w:proofErr w:type="gramEnd"/>
+      <w:r>
+        <w:rPr>
+          <w:rFonts w:ascii="Consolas" w:hAnsi="Consolas" w:cstheme="minorBidi"/>
+          <w:b w:val="0"/>
+          <w:sz w:val="16"/>
+          <w14:ligatures w14:val="none"/>
+        </w:rPr>
+        <w:t>)</w:t>
+      </w:r>
+      <w:r>
+        <w:rPr>
+          <w:rFonts w:cstheme="minorBidi"/>
+          <w:b w:val="0"/>
+          <w:sz w:val="18"/>
+          <w14:ligatures w14:val="none"/>
+        </w:rPr>
+        <w:t xml:space="preserve"> in </w:t>
+      </w:r>
+      <w:r>
+        <w:rPr>
+          <w:rFonts w:ascii="Consolas" w:hAnsi="Consolas" w:cstheme="minorBidi"/>
+          <w:b w:val="0"/>
+          <w:sz w:val="16"/>
+          <w14:ligatures w14:val="none"/>
+        </w:rPr>
+        <w:t>DE.py</w:t>
+      </w:r>
+      <w:r>
+        <w:rPr>
+          <w:rFonts w:cstheme="minorBidi"/>
+          <w:b w:val="0"/>
+          <w:sz w:val="18"/>
+          <w14:ligatures w14:val="none"/>
+        </w:rPr>
+        <w:t>.</w:t>
+      </w:r>
+    </w:p>
+    <w:p>
+      <w:pPr>
+        <w:pStyle w:val="ReferenceHead"/>
+        <w:numPr>
+          <w:ilvl w:val="1"/>
+          <w:numId w:val="10"/>
+        </w:numPr>
+        <w:ind w:left="360"/>
+        <w:jc w:val="both"/>
+        <w:rPr>
+          <w:rFonts w:cstheme="minorBidi"/>
+          <w:b w:val="0"/>
+          <w:sz w:val="18"/>
+          <w14:ligatures w14:val="none"/>
+        </w:rPr>
+      </w:pPr>
+      <w:r>
+        <w:rPr>
+          <w:rFonts w:cstheme="minorBidi"/>
+          <w:b w:val="0"/>
+          <w:sz w:val="18"/>
+          <w14:ligatures w14:val="none"/>
+        </w:rPr>
+        <w:t>The output of the learners are written to the file</w:t>
+      </w:r>
+      <w:proofErr w:type="gramStart"/>
+      <w:r>
+        <w:rPr>
+          <w:rFonts w:cstheme="minorBidi"/>
+          <w:b w:val="0"/>
+          <w:sz w:val="18"/>
+          <w14:ligatures w14:val="none"/>
+        </w:rPr>
+        <w:t xml:space="preserve"> </w:t>
+      </w:r>
+      <w:r>
+        <w:rPr>
+          <w:rFonts w:ascii="Consolas" w:hAnsi="Consolas" w:cstheme="minorBidi"/>
+          <w:b w:val="0"/>
+          <w:sz w:val="16"/>
+          <w14:ligatures w14:val="none"/>
+        </w:rPr>
+        <w:t>..</w:t>
+      </w:r>
+      <w:proofErr w:type="gramEnd"/>
+      <w:r>
+        <w:rPr>
+          <w:rFonts w:ascii="Consolas" w:hAnsi="Consolas" w:cstheme="minorBidi"/>
+          <w:b w:val="0"/>
+          <w:sz w:val="16"/>
+          <w14:ligatures w14:val="none"/>
+        </w:rPr>
+        <w:t>/results/&lt;goal&gt;/&lt;dataset&gt;_results.csv</w:t>
+      </w:r>
+      <w:r>
+        <w:rPr>
+          <w:rFonts w:cstheme="minorBidi"/>
+          <w:b w:val="0"/>
+          <w:sz w:val="18"/>
+          <w14:ligatures w14:val="none"/>
+        </w:rPr>
+        <w:t xml:space="preserve">. For example, if run.py was called for Lucene dataset and Accuracy as the goal, the file would be named </w:t>
+      </w:r>
+      <w:r>
+        <w:rPr>
+          <w:rFonts w:ascii="Consolas" w:hAnsi="Consolas" w:cstheme="minorBidi"/>
+          <w:b w:val="0"/>
+          <w:sz w:val="16"/>
+          <w14:ligatures w14:val="none"/>
+        </w:rPr>
+        <w:t>../results/f1/lucene_results.csv</w:t>
+      </w:r>
+      <w:r>
+        <w:rPr>
+          <w:rFonts w:cstheme="minorBidi"/>
+          <w:b w:val="0"/>
+          <w:sz w:val="18"/>
+          <w14:ligatures w14:val="none"/>
+        </w:rPr>
+        <w:t>. The contents of the file are in the following format:</w:t>
+      </w:r>
+    </w:p>
+    <w:p>
+      <w:pPr>
+        <w:pStyle w:val="ReferenceHead"/>
+        <w:ind w:left="360"/>
+        <w:jc w:val="both"/>
+        <w:rPr>
+          <w:rFonts w:ascii="Consolas" w:hAnsi="Consolas" w:cstheme="minorBidi"/>
+          <w:b w:val="0"/>
+          <w:sz w:val="16"/>
+          <w14:ligatures w14:val="none"/>
+        </w:rPr>
+      </w:pPr>
+      <w:r>
+        <w:rPr>
+          <w:rFonts w:ascii="Consolas" w:hAnsi="Consolas" w:cstheme="minorBidi"/>
+          <w:b w:val="0"/>
+          <w:sz w:val="16"/>
+          <w14:ligatures w14:val="none"/>
+        </w:rPr>
+        <w:t>Learner | Best parameters (computed by the tuner) | Untuned Score | Tuned Score</w:t>
+      </w:r>
+    </w:p>
+    <w:p>
+      <w:pPr>
+        <w:pStyle w:val="ReferenceHead"/>
+        <w:numPr>
+          <w:ilvl w:val="1"/>
+          <w:numId w:val="10"/>
+        </w:numPr>
+        <w:ind w:left="360"/>
+        <w:jc w:val="both"/>
+        <w:rPr>
+          <w:rFonts w:cstheme="minorBidi"/>
+          <w:b w:val="0"/>
+          <w:sz w:val="18"/>
+          <w14:ligatures w14:val="none"/>
+        </w:rPr>
+      </w:pPr>
+      <w:r>
+        <w:rPr>
+          <w:rFonts w:cstheme="minorBidi"/>
+          <w:b w:val="0"/>
+          <w:sz w:val="18"/>
+          <w14:ligatures w14:val="none"/>
+        </w:rPr>
+        <w:t>Applying the "Best Parameters" obtained from the tuner, the learners will perform a 5x5 Cross validation on the dataset. Their results are stored in</w:t>
+      </w:r>
+      <w:proofErr w:type="gramStart"/>
+      <w:r>
+        <w:rPr>
+          <w:rFonts w:cstheme="minorBidi"/>
+          <w:b w:val="0"/>
+          <w:sz w:val="18"/>
+          <w14:ligatures w14:val="none"/>
+        </w:rPr>
+        <w:t xml:space="preserve"> </w:t>
+      </w:r>
+      <w:r>
+        <w:rPr>
+          <w:rFonts w:ascii="Consolas" w:hAnsi="Consolas" w:cstheme="minorBidi"/>
+          <w:b w:val="0"/>
+          <w:sz w:val="16"/>
+          <w14:ligatures w14:val="none"/>
+        </w:rPr>
+        <w:t>..</w:t>
+      </w:r>
+      <w:proofErr w:type="gramEnd"/>
+      <w:r>
+        <w:rPr>
+          <w:rFonts w:ascii="Consolas" w:hAnsi="Consolas" w:cstheme="minorBidi"/>
+          <w:b w:val="0"/>
+          <w:sz w:val="16"/>
+          <w14:ligatures w14:val="none"/>
+        </w:rPr>
+        <w:t>/results/&lt;goal&gt;/&lt;dataset&gt;.</w:t>
+      </w:r>
+      <w:proofErr w:type="spellStart"/>
+      <w:r>
+        <w:rPr>
+          <w:rFonts w:ascii="Consolas" w:hAnsi="Consolas" w:cstheme="minorBidi"/>
+          <w:b w:val="0"/>
+          <w:sz w:val="16"/>
+          <w14:ligatures w14:val="none"/>
+        </w:rPr>
+        <w:t>kout</w:t>
+      </w:r>
+      <w:proofErr w:type="spellEnd"/>
+    </w:p>
+    <w:p>
+      <w:pPr>
+        <w:pStyle w:val="ReferenceHead"/>
+        <w:numPr>
+          <w:ilvl w:val="1"/>
+          <w:numId w:val="10"/>
+        </w:numPr>
+        <w:ind w:left="360"/>
+        <w:jc w:val="both"/>
+        <w:rPr>
+          <w:rFonts w:cstheme="minorBidi"/>
+          <w:b w:val="0"/>
+          <w:sz w:val="18"/>
+          <w14:ligatures w14:val="none"/>
+        </w:rPr>
+      </w:pPr>
+      <w:r>
+        <w:rPr>
+          <w:rFonts w:cstheme="minorBidi"/>
+          <w:b w:val="0"/>
+          <w:sz w:val="18"/>
+          <w14:ligatures w14:val="none"/>
+        </w:rPr>
+        <w:t xml:space="preserve">Scott-Knott Test will be run on the </w:t>
+      </w:r>
+      <w:proofErr w:type="gramStart"/>
+      <w:r>
+        <w:rPr>
+          <w:rFonts w:ascii="Consolas" w:hAnsi="Consolas" w:cstheme="minorBidi"/>
+          <w:b w:val="0"/>
+          <w:sz w:val="16"/>
+          <w14:ligatures w14:val="none"/>
+        </w:rPr>
+        <w:t>*.</w:t>
+      </w:r>
+      <w:proofErr w:type="spellStart"/>
+      <w:r>
+        <w:rPr>
+          <w:rFonts w:ascii="Consolas" w:hAnsi="Consolas" w:cstheme="minorBidi"/>
+          <w:b w:val="0"/>
+          <w:sz w:val="16"/>
+          <w14:ligatures w14:val="none"/>
+        </w:rPr>
+        <w:t>kout</w:t>
+      </w:r>
+      <w:proofErr w:type="spellEnd"/>
+      <w:proofErr w:type="gramEnd"/>
+      <w:r>
+        <w:rPr>
+          <w:rFonts w:cstheme="minorBidi"/>
+          <w:b w:val="0"/>
+          <w:sz w:val="18"/>
+          <w14:ligatures w14:val="none"/>
+        </w:rPr>
+        <w:t xml:space="preserve"> file to obtain the ranks which will be used as weights by the ensemble learner.</w:t>
+      </w:r>
+    </w:p>
+    <w:p>
+      <w:pPr>
+        <w:pStyle w:val="ReferenceHead"/>
+        <w:numPr>
+          <w:ilvl w:val="1"/>
+          <w:numId w:val="10"/>
+        </w:numPr>
+        <w:ind w:left="360"/>
+        <w:jc w:val="both"/>
+        <w:rPr>
+          <w:rFonts w:cstheme="minorBidi"/>
+          <w:b w:val="0"/>
+          <w:sz w:val="18"/>
+          <w14:ligatures w14:val="none"/>
+        </w:rPr>
+      </w:pPr>
+      <w:r>
+        <w:rPr>
+          <w:rFonts w:cstheme="minorBidi"/>
+          <w:b w:val="0"/>
+          <w:sz w:val="18"/>
+          <w14:ligatures w14:val="none"/>
+        </w:rPr>
+        <w:t xml:space="preserve">With the weights computed and the learners, </w:t>
+      </w:r>
+      <w:proofErr w:type="spellStart"/>
+      <w:r>
+        <w:rPr>
+          <w:rFonts w:ascii="Consolas" w:hAnsi="Consolas" w:cstheme="minorBidi"/>
+          <w:b w:val="0"/>
+          <w:sz w:val="16"/>
+          <w14:ligatures w14:val="none"/>
+        </w:rPr>
+        <w:t>VotingClassifier</w:t>
+      </w:r>
+      <w:proofErr w:type="spellEnd"/>
+      <w:r>
+        <w:rPr>
+          <w:rFonts w:cstheme="minorBidi"/>
+          <w:b w:val="0"/>
+          <w:sz w:val="18"/>
+          <w14:ligatures w14:val="none"/>
+        </w:rPr>
+        <w:t xml:space="preserve"> is created whose parameters are the union of all the parameters of all the constituent learners.</w:t>
+      </w:r>
+    </w:p>
+    <w:p>
+      <w:pPr>
+        <w:pStyle w:val="ReferenceHead"/>
+        <w:numPr>
+          <w:ilvl w:val="1"/>
+          <w:numId w:val="10"/>
+        </w:numPr>
+        <w:ind w:left="360"/>
+        <w:jc w:val="both"/>
+        <w:rPr>
+          <w:rFonts w:cstheme="minorBidi"/>
+          <w:b w:val="0"/>
+          <w:sz w:val="18"/>
+          <w14:ligatures w14:val="none"/>
+        </w:rPr>
+      </w:pPr>
+      <w:r>
+        <w:rPr>
+          <w:rFonts w:cstheme="minorBidi"/>
+          <w:b w:val="0"/>
+          <w:sz w:val="18"/>
+          <w14:ligatures w14:val="none"/>
+        </w:rPr>
+        <w:t>Best Parameters and the corresponding scores of the ensemble are written to</w:t>
+      </w:r>
+      <w:proofErr w:type="gramStart"/>
+      <w:r>
+        <w:rPr>
+          <w:rFonts w:cstheme="minorBidi"/>
+          <w:b w:val="0"/>
+          <w:sz w:val="18"/>
+          <w14:ligatures w14:val="none"/>
+        </w:rPr>
+        <w:t xml:space="preserve"> </w:t>
+      </w:r>
+      <w:r>
+        <w:rPr>
+          <w:rFonts w:ascii="Consolas" w:hAnsi="Consolas" w:cstheme="minorBidi"/>
+          <w:b w:val="0"/>
+          <w:sz w:val="16"/>
+          <w14:ligatures w14:val="none"/>
+        </w:rPr>
+        <w:t>..</w:t>
+      </w:r>
+      <w:proofErr w:type="gramEnd"/>
+      <w:r>
+        <w:rPr>
+          <w:rFonts w:ascii="Consolas" w:hAnsi="Consolas" w:cstheme="minorBidi"/>
+          <w:b w:val="0"/>
+          <w:sz w:val="16"/>
+          <w14:ligatures w14:val="none"/>
+        </w:rPr>
+        <w:t>/results/&lt;goal&gt;/&lt;dataset&gt;_results.csv</w:t>
+      </w:r>
+      <w:r>
+        <w:rPr>
+          <w:rFonts w:cstheme="minorBidi"/>
+          <w:b w:val="0"/>
+          <w:sz w:val="18"/>
+          <w14:ligatures w14:val="none"/>
+        </w:rPr>
+        <w:t>.</w:t>
+      </w:r>
+    </w:p>
+    <w:p>
+      <w:pPr>
+        <w:pStyle w:val="ReferenceHead"/>
+        <w:numPr>
+          <w:ilvl w:val="1"/>
+          <w:numId w:val="10"/>
+        </w:numPr>
+        <w:ind w:left="360"/>
+        <w:jc w:val="both"/>
+        <w:rPr>
+          <w:rFonts w:cstheme="minorBidi"/>
+          <w:b w:val="0"/>
+          <w:sz w:val="18"/>
+          <w14:ligatures w14:val="none"/>
+        </w:rPr>
+      </w:pPr>
+      <w:r>
+        <w:rPr>
+          <w:rFonts w:cstheme="minorBidi"/>
+          <w:b w:val="0"/>
+          <w:sz w:val="18"/>
+          <w14:ligatures w14:val="none"/>
+        </w:rPr>
+        <w:t xml:space="preserve">A new ensemble is created by applying the best </w:t>
+      </w:r>
+      <w:proofErr w:type="spellStart"/>
+      <w:r>
+        <w:rPr>
+          <w:rFonts w:cstheme="minorBidi"/>
+          <w:b w:val="0"/>
+          <w:sz w:val="18"/>
+          <w14:ligatures w14:val="none"/>
+        </w:rPr>
+        <w:t>params</w:t>
+      </w:r>
+      <w:proofErr w:type="spellEnd"/>
+      <w:r>
+        <w:rPr>
+          <w:rFonts w:cstheme="minorBidi"/>
+          <w:b w:val="0"/>
+          <w:sz w:val="18"/>
+          <w14:ligatures w14:val="none"/>
+        </w:rPr>
+        <w:t xml:space="preserve"> to individual learners and the corresponding scores are captured and appended to the file</w:t>
+      </w:r>
+      <w:proofErr w:type="gramStart"/>
+      <w:r>
+        <w:rPr>
+          <w:rFonts w:cstheme="minorBidi"/>
+          <w:b w:val="0"/>
+          <w:sz w:val="18"/>
+          <w14:ligatures w14:val="none"/>
+        </w:rPr>
+        <w:t xml:space="preserve"> </w:t>
+      </w:r>
+      <w:r>
+        <w:rPr>
+          <w:rFonts w:ascii="Consolas" w:hAnsi="Consolas" w:cstheme="minorBidi"/>
+          <w:b w:val="0"/>
+          <w:sz w:val="16"/>
+          <w14:ligatures w14:val="none"/>
+        </w:rPr>
+        <w:t>..</w:t>
+      </w:r>
+      <w:proofErr w:type="gramEnd"/>
+      <w:r>
+        <w:rPr>
+          <w:rFonts w:ascii="Consolas" w:hAnsi="Consolas" w:cstheme="minorBidi"/>
+          <w:b w:val="0"/>
+          <w:sz w:val="16"/>
+          <w14:ligatures w14:val="none"/>
+        </w:rPr>
+        <w:t>/results/&lt;goal&gt;/&lt;dataset&gt;_results.csv</w:t>
+      </w:r>
+      <w:r>
+        <w:rPr>
+          <w:rFonts w:cstheme="minorBidi"/>
+          <w:b w:val="0"/>
+          <w:sz w:val="18"/>
+          <w14:ligatures w14:val="none"/>
+        </w:rPr>
+        <w:t>.</w:t>
+      </w:r>
+      <w:r>
+        <w:rPr>
+          <w:rFonts w:cstheme="minorBidi"/>
+          <w:b w:val="0"/>
+          <w:sz w:val="18"/>
+          <w14:ligatures w14:val="none"/>
+        </w:rPr>
+        <w:t xml:space="preserve"> </w:t>
+      </w:r>
+    </w:p>
+    <w:p>
+      <w:pPr>
+        <w:pStyle w:val="ReferenceHead"/>
+      </w:pPr>
+      <w:bookmarkStart w:id="3" w:name="_GoBack"/>
+      <w:bookmarkEnd w:id="3"/>
       <w:r>
         <w:t>REFERENCES</w:t>
       </w:r>
@@ -11176,7 +11954,7 @@
   <w:abstractNum w:abstractNumId="1" w15:restartNumberingAfterBreak="0">
     <w:nsid w:val="18F104ED"/>
     <w:multiLevelType w:val="hybridMultilevel"/>
-    <w:tmpl w:val="617AE806"/>
+    <w:tmpl w:val="BE7A0272"/>
     <w:lvl w:ilvl="0" w:tplc="CA70A292">
       <w:start w:val="1"/>
       <w:numFmt w:val="lowerRoman"/>
@@ -11190,16 +11968,16 @@
         <w:rFonts w:hint="default"/>
       </w:rPr>
     </w:lvl>
-    <w:lvl w:ilvl="1" w:tplc="04090003" w:tentative="1">
+    <w:lvl w:ilvl="1" w:tplc="214230A6">
       <w:start w:val="1"/>
-      <w:numFmt w:val="bullet"/>
-      <w:lvlText w:val="o"/>
+      <w:numFmt w:val="decimal"/>
+      <w:lvlText w:val="%2."/>
       <w:lvlJc w:val="left"/>
       <w:pPr>
         <w:ind w:left="1440" w:hanging="360"/>
       </w:pPr>
       <w:rPr>
-        <w:rFonts w:ascii="Courier New" w:hAnsi="Courier New" w:cs="Courier New" w:hint="default"/>
+        <w:rFonts w:hint="default"/>
       </w:rPr>
     </w:lvl>
     <w:lvl w:ilvl="2" w:tplc="04090005" w:tentative="1">
@@ -26871,7 +27649,7 @@
 </file>
 
 <file path=customXml/itemProps2.xml><?xml version="1.0" encoding="utf-8"?>
-<ds:datastoreItem xmlns:ds="http://schemas.openxmlformats.org/officeDocument/2006/customXml" ds:itemID="{1EB4A7AE-1A94-4D99-A3D0-BF130313B890}">
+<ds:datastoreItem xmlns:ds="http://schemas.openxmlformats.org/officeDocument/2006/customXml" ds:itemID="{23D398BD-10A8-47FF-B168-C383B5BE16CC}">
   <ds:schemaRefs>
     <ds:schemaRef ds:uri="http://schemas.openxmlformats.org/officeDocument/2006/bibliography"/>
   </ds:schemaRefs>

</xml_diff>